<commit_message>
Update both docx and html
</commit_message>
<xml_diff>
--- a/lesson5/lesson5.docx
+++ b/lesson5/lesson5.docx
@@ -3958,7 +3958,7 @@
         <w:pStyle w:val="BodyText"/>
       </w:pPr>
       <w:r>
-        <w:t xml:space="preserve">Because these commands can duplicate rows, the potential for breaking things is pretty significant if the key isn’t unique. Here’s are two examples, one where you do – and one where you do not – want that duplication:</w:t>
+        <w:t xml:space="preserve">Because these commands can duplicate rows, the potential for breaking things is pretty significant if the key isn’t unique. Here are two examples, one where you do – and one where you do not – want that duplication:</w:t>
       </w:r>
     </w:p>
     <w:p>
@@ -6275,7 +6275,7 @@
     </w:lvl>
   </w:abstractNum>
   <w:abstractNum w:abstractNumId="990">
-    <w:nsid w:val="d69ba06a"/>
+    <w:nsid w:val="df67ce52"/>
     <w:multiLevelType w:val="multilevel"/>
     <w:lvl w:ilvl="0">
       <w:numFmt w:val="bullet"/>
@@ -6356,7 +6356,7 @@
     </w:lvl>
   </w:abstractNum>
   <w:abstractNum w:abstractNumId="991">
-    <w:nsid w:val="93da23ba"/>
+    <w:nsid w:val="b1f48b61"/>
     <w:multiLevelType w:val="multilevel"/>
     <w:lvl w:ilvl="0">
       <w:numFmt w:val="bullet"/>

</xml_diff>

<commit_message>
update text, remove use of workingDir
</commit_message>
<xml_diff>
--- a/lesson5/lesson5.docx
+++ b/lesson5/lesson5.docx
@@ -196,7 +196,7 @@
         <w:rPr>
           <w:rStyle w:val="NormalTok"/>
         </w:rPr>
-        <w:t xml:space="preserve">workingDir &lt;-</w:t>
+        <w:t xml:space="preserve">jan.b &lt;-</w:t>
       </w:r>
       <w:r>
         <w:rPr>
@@ -208,13 +208,25 @@
         <w:rPr>
           <w:rStyle w:val="KeywordTok"/>
         </w:rPr>
-        <w:t xml:space="preserve">file.path</w:t>
-      </w:r>
-      <w:r>
-        <w:rPr>
-          <w:rStyle w:val="NormalTok"/>
-        </w:rPr>
-        <w:t xml:space="preserve">(rootDir,</w:t>
+        <w:t xml:space="preserve">read_excel</w:t>
+      </w:r>
+      <w:r>
+        <w:rPr>
+          <w:rStyle w:val="NormalTok"/>
+        </w:rPr>
+        <w:t xml:space="preserve">(</w:t>
+      </w:r>
+      <w:r>
+        <w:rPr>
+          <w:rStyle w:val="KeywordTok"/>
+        </w:rPr>
+        <w:t xml:space="preserve">here</w:t>
+      </w:r>
+      <w:r>
+        <w:rPr>
+          <w:rStyle w:val="NormalTok"/>
+        </w:rPr>
+        <w:t xml:space="preserve">(</w:t>
       </w:r>
       <w:r>
         <w:rPr>
@@ -226,52 +238,7 @@
         <w:rPr>
           <w:rStyle w:val="NormalTok"/>
         </w:rPr>
-        <w:t xml:space="preserve">)</w:t>
-      </w:r>
-      <w:r>
-        <w:br w:type="textWrapping"/>
-      </w:r>
-      <w:r>
-        <w:rPr>
-          <w:rStyle w:val="NormalTok"/>
-        </w:rPr>
-        <w:t xml:space="preserve">jan.b &lt;-</w:t>
-      </w:r>
-      <w:r>
-        <w:rPr>
-          <w:rStyle w:val="StringTok"/>
-        </w:rPr>
-        <w:t xml:space="preserve"> </w:t>
-      </w:r>
-      <w:r>
-        <w:rPr>
-          <w:rStyle w:val="KeywordTok"/>
-        </w:rPr>
-        <w:t xml:space="preserve">read.xlsx</w:t>
-      </w:r>
-      <w:r>
-        <w:rPr>
-          <w:rStyle w:val="NormalTok"/>
-        </w:rPr>
-        <w:t xml:space="preserve">(</w:t>
-      </w:r>
-      <w:r>
-        <w:rPr>
-          <w:rStyle w:val="DataTypeTok"/>
-        </w:rPr>
-        <w:t xml:space="preserve">xlsxFile=</w:t>
-      </w:r>
-      <w:r>
-        <w:rPr>
-          <w:rStyle w:val="KeywordTok"/>
-        </w:rPr>
-        <w:t xml:space="preserve">file.path</w:t>
-      </w:r>
-      <w:r>
-        <w:rPr>
-          <w:rStyle w:val="NormalTok"/>
-        </w:rPr>
-        <w:t xml:space="preserve">(workingDir,</w:t>
+        <w:t xml:space="preserve">,</w:t>
       </w:r>
       <w:r>
         <w:rPr>
@@ -284,330 +251,370 @@
           <w:rStyle w:val="NormalTok"/>
         </w:rPr>
         <w:t xml:space="preserve">))</w:t>
-      </w:r>
-      <w:r>
-        <w:br w:type="textWrapping"/>
-      </w:r>
-      <w:r>
-        <w:rPr>
-          <w:rStyle w:val="NormalTok"/>
-        </w:rPr>
-        <w:t xml:space="preserve">jan.s &lt;-</w:t>
-      </w:r>
-      <w:r>
-        <w:rPr>
-          <w:rStyle w:val="StringTok"/>
-        </w:rPr>
-        <w:t xml:space="preserve"> </w:t>
-      </w:r>
-      <w:r>
-        <w:rPr>
-          <w:rStyle w:val="KeywordTok"/>
-        </w:rPr>
-        <w:t xml:space="preserve">read_csv</w:t>
-      </w:r>
-      <w:r>
-        <w:rPr>
-          <w:rStyle w:val="NormalTok"/>
-        </w:rPr>
-        <w:t xml:space="preserve">(</w:t>
-      </w:r>
-      <w:r>
-        <w:rPr>
-          <w:rStyle w:val="KeywordTok"/>
-        </w:rPr>
-        <w:t xml:space="preserve">file.path</w:t>
-      </w:r>
-      <w:r>
-        <w:rPr>
-          <w:rStyle w:val="NormalTok"/>
-        </w:rPr>
-        <w:t xml:space="preserve">(workingDir,</w:t>
-      </w:r>
-      <w:r>
-        <w:rPr>
-          <w:rStyle w:val="StringTok"/>
-        </w:rPr>
-        <w:t xml:space="preserve">"2017-01-06.csv"</w:t>
-      </w:r>
-      <w:r>
-        <w:rPr>
-          <w:rStyle w:val="NormalTok"/>
-        </w:rPr>
-        <w:t xml:space="preserve">))</w:t>
-      </w:r>
-      <w:r>
-        <w:br w:type="textWrapping"/>
-      </w:r>
-      <w:r>
-        <w:rPr>
-          <w:rStyle w:val="NormalTok"/>
-        </w:rPr>
-        <w:t xml:space="preserve">jan.p &lt;-</w:t>
-      </w:r>
-      <w:r>
-        <w:rPr>
-          <w:rStyle w:val="StringTok"/>
-        </w:rPr>
-        <w:t xml:space="preserve"> </w:t>
-      </w:r>
-      <w:r>
-        <w:rPr>
-          <w:rStyle w:val="KeywordTok"/>
-        </w:rPr>
-        <w:t xml:space="preserve">read_tsv</w:t>
-      </w:r>
-      <w:r>
-        <w:rPr>
-          <w:rStyle w:val="NormalTok"/>
-        </w:rPr>
-        <w:t xml:space="preserve">(</w:t>
-      </w:r>
-      <w:r>
-        <w:rPr>
-          <w:rStyle w:val="DataTypeTok"/>
-        </w:rPr>
-        <w:t xml:space="preserve">file=</w:t>
-      </w:r>
-      <w:r>
-        <w:rPr>
-          <w:rStyle w:val="KeywordTok"/>
-        </w:rPr>
-        <w:t xml:space="preserve">file.path</w:t>
-      </w:r>
-      <w:r>
-        <w:rPr>
-          <w:rStyle w:val="NormalTok"/>
-        </w:rPr>
-        <w:t xml:space="preserve">(workingDir,</w:t>
-      </w:r>
-      <w:r>
-        <w:rPr>
-          <w:rStyle w:val="StringTok"/>
-        </w:rPr>
-        <w:t xml:space="preserve">"2017-01-06.txt"</w:t>
-      </w:r>
-      <w:r>
-        <w:rPr>
-          <w:rStyle w:val="NormalTok"/>
-        </w:rPr>
-        <w:t xml:space="preserve">))</w:t>
-      </w:r>
-      <w:r>
-        <w:br w:type="textWrapping"/>
-      </w:r>
-      <w:r>
-        <w:rPr>
-          <w:rStyle w:val="NormalTok"/>
-        </w:rPr>
-        <w:t xml:space="preserve">byBatch &lt;-</w:t>
-      </w:r>
-      <w:r>
-        <w:rPr>
-          <w:rStyle w:val="StringTok"/>
-        </w:rPr>
-        <w:t xml:space="preserve"> </w:t>
-      </w:r>
-      <w:r>
-        <w:rPr>
-          <w:rStyle w:val="NormalTok"/>
-        </w:rPr>
-        <w:t xml:space="preserve">jan.b[jan.b$batchName==</w:t>
-      </w:r>
-      <w:r>
-        <w:rPr>
-          <w:rStyle w:val="StringTok"/>
-        </w:rPr>
-        <w:t xml:space="preserve">"b802253"</w:t>
-      </w:r>
-      <w:r>
-        <w:rPr>
-          <w:rStyle w:val="NormalTok"/>
-        </w:rPr>
-        <w:t xml:space="preserve"> </w:t>
-      </w:r>
-      <w:r>
-        <w:rPr>
-          <w:rStyle w:val="NormalTok"/>
-        </w:rPr>
-        <w:t xml:space="preserve">|</w:t>
-      </w:r>
-      <w:r>
-        <w:rPr>
-          <w:rStyle w:val="StringTok"/>
-        </w:rPr>
-        <w:t xml:space="preserve"> </w:t>
-      </w:r>
-      <w:r>
-        <w:rPr>
-          <w:rStyle w:val="NormalTok"/>
-        </w:rPr>
-        <w:t xml:space="preserve">jan.b$batchName==</w:t>
-      </w:r>
-      <w:r>
-        <w:rPr>
-          <w:rStyle w:val="StringTok"/>
-        </w:rPr>
-        <w:t xml:space="preserve">"b252474"</w:t>
-      </w:r>
-      <w:r>
-        <w:rPr>
-          <w:rStyle w:val="NormalTok"/>
-        </w:rPr>
-        <w:t xml:space="preserve">,]</w:t>
-      </w:r>
-      <w:r>
-        <w:br w:type="textWrapping"/>
-      </w:r>
-      <w:r>
-        <w:rPr>
-          <w:rStyle w:val="NormalTok"/>
-        </w:rPr>
-        <w:t xml:space="preserve">bySample &lt;-</w:t>
-      </w:r>
-      <w:r>
-        <w:rPr>
-          <w:rStyle w:val="StringTok"/>
-        </w:rPr>
-        <w:t xml:space="preserve"> </w:t>
-      </w:r>
-      <w:r>
-        <w:rPr>
-          <w:rStyle w:val="NormalTok"/>
-        </w:rPr>
-        <w:t xml:space="preserve">jan.s[jan.s$batchName==</w:t>
-      </w:r>
-      <w:r>
-        <w:rPr>
-          <w:rStyle w:val="StringTok"/>
-        </w:rPr>
-        <w:t xml:space="preserve">"b802253"</w:t>
-      </w:r>
-      <w:r>
-        <w:rPr>
-          <w:rStyle w:val="NormalTok"/>
-        </w:rPr>
-        <w:t xml:space="preserve"> </w:t>
-      </w:r>
-      <w:r>
-        <w:rPr>
-          <w:rStyle w:val="NormalTok"/>
-        </w:rPr>
-        <w:t xml:space="preserve">|</w:t>
-      </w:r>
-      <w:r>
-        <w:rPr>
-          <w:rStyle w:val="StringTok"/>
-        </w:rPr>
-        <w:t xml:space="preserve"> </w:t>
-      </w:r>
-      <w:r>
-        <w:rPr>
-          <w:rStyle w:val="NormalTok"/>
-        </w:rPr>
-        <w:t xml:space="preserve">jan.s$batchName==</w:t>
-      </w:r>
-      <w:r>
-        <w:rPr>
-          <w:rStyle w:val="StringTok"/>
-        </w:rPr>
-        <w:t xml:space="preserve">"b252474"</w:t>
-      </w:r>
-      <w:r>
-        <w:rPr>
-          <w:rStyle w:val="NormalTok"/>
-        </w:rPr>
-        <w:t xml:space="preserve">,]</w:t>
-      </w:r>
-      <w:r>
-        <w:br w:type="textWrapping"/>
-      </w:r>
-      <w:r>
-        <w:rPr>
-          <w:rStyle w:val="NormalTok"/>
-        </w:rPr>
-        <w:t xml:space="preserve">byPeak &lt;-</w:t>
-      </w:r>
-      <w:r>
-        <w:rPr>
-          <w:rStyle w:val="StringTok"/>
-        </w:rPr>
-        <w:t xml:space="preserve"> </w:t>
-      </w:r>
-      <w:r>
-        <w:rPr>
-          <w:rStyle w:val="NormalTok"/>
-        </w:rPr>
-        <w:t xml:space="preserve">jan.p[jan.p$batchName==</w:t>
-      </w:r>
-      <w:r>
-        <w:rPr>
-          <w:rStyle w:val="StringTok"/>
-        </w:rPr>
-        <w:t xml:space="preserve">"b802253"</w:t>
-      </w:r>
-      <w:r>
-        <w:rPr>
-          <w:rStyle w:val="NormalTok"/>
-        </w:rPr>
-        <w:t xml:space="preserve"> </w:t>
-      </w:r>
-      <w:r>
-        <w:rPr>
-          <w:rStyle w:val="NormalTok"/>
-        </w:rPr>
-        <w:t xml:space="preserve">|</w:t>
-      </w:r>
-      <w:r>
-        <w:rPr>
-          <w:rStyle w:val="StringTok"/>
-        </w:rPr>
-        <w:t xml:space="preserve"> </w:t>
-      </w:r>
-      <w:r>
-        <w:rPr>
-          <w:rStyle w:val="NormalTok"/>
-        </w:rPr>
-        <w:t xml:space="preserve">jan.p$batchName==</w:t>
-      </w:r>
-      <w:r>
-        <w:rPr>
-          <w:rStyle w:val="StringTok"/>
-        </w:rPr>
-        <w:t xml:space="preserve">"b252474"</w:t>
-      </w:r>
-      <w:r>
-        <w:rPr>
-          <w:rStyle w:val="NormalTok"/>
-        </w:rPr>
-        <w:t xml:space="preserve">,]</w:t>
       </w:r>
     </w:p>
     <w:p>
       <w:pPr>
-        <w:pStyle w:val="FirstParagraph"/>
-      </w:pPr>
-      <w:r>
-        <w:t xml:space="preserve">Let’s first talk about two simple commands in</w:t>
-      </w:r>
-      <w:r>
-        <w:t xml:space="preserve"> </w:t>
-      </w:r>
-      <w:r>
-        <w:rPr>
-          <w:b/>
-        </w:rPr>
-        <w:t xml:space="preserve">R</w:t>
-      </w:r>
-      <w:r>
-        <w:t xml:space="preserve"> </w:t>
-      </w:r>
-      <w:r>
-        <w:t xml:space="preserve">which bind data, and the pitfalls of relying too heavily upon them.</w:t>
+        <w:pStyle w:val="SourceCode"/>
+      </w:pPr>
+      <w:r>
+        <w:rPr>
+          <w:rStyle w:val="VerbatimChar"/>
+        </w:rPr>
+        <w:t xml:space="preserve">## Warning in strptime(x, format, tz = tz): unknown timezone 'zone/tz/2017c.</w:t>
+      </w:r>
+      <w:r>
+        <w:br w:type="textWrapping"/>
+      </w:r>
+      <w:r>
+        <w:rPr>
+          <w:rStyle w:val="VerbatimChar"/>
+        </w:rPr>
+        <w:t xml:space="preserve">## 1.0/zoneinfo/America/Los_Angeles'</w:t>
       </w:r>
     </w:p>
     <w:p>
       <w:pPr>
+        <w:pStyle w:val="SourceCode"/>
+      </w:pPr>
+      <w:r>
+        <w:rPr>
+          <w:rStyle w:val="NormalTok"/>
+        </w:rPr>
+        <w:t xml:space="preserve">jan.s &lt;-</w:t>
+      </w:r>
+      <w:r>
+        <w:rPr>
+          <w:rStyle w:val="StringTok"/>
+        </w:rPr>
+        <w:t xml:space="preserve"> </w:t>
+      </w:r>
+      <w:r>
+        <w:rPr>
+          <w:rStyle w:val="KeywordTok"/>
+        </w:rPr>
+        <w:t xml:space="preserve">read_csv</w:t>
+      </w:r>
+      <w:r>
+        <w:rPr>
+          <w:rStyle w:val="NormalTok"/>
+        </w:rPr>
+        <w:t xml:space="preserve">(</w:t>
+      </w:r>
+      <w:r>
+        <w:rPr>
+          <w:rStyle w:val="KeywordTok"/>
+        </w:rPr>
+        <w:t xml:space="preserve">here</w:t>
+      </w:r>
+      <w:r>
+        <w:rPr>
+          <w:rStyle w:val="NormalTok"/>
+        </w:rPr>
+        <w:t xml:space="preserve">(</w:t>
+      </w:r>
+      <w:r>
+        <w:rPr>
+          <w:rStyle w:val="StringTok"/>
+        </w:rPr>
+        <w:t xml:space="preserve">"class_data"</w:t>
+      </w:r>
+      <w:r>
+        <w:rPr>
+          <w:rStyle w:val="NormalTok"/>
+        </w:rPr>
+        <w:t xml:space="preserve">,</w:t>
+      </w:r>
+      <w:r>
+        <w:rPr>
+          <w:rStyle w:val="StringTok"/>
+        </w:rPr>
+        <w:t xml:space="preserve">"2017-01-06.csv"</w:t>
+      </w:r>
+      <w:r>
+        <w:rPr>
+          <w:rStyle w:val="NormalTok"/>
+        </w:rPr>
+        <w:t xml:space="preserve">))</w:t>
+      </w:r>
+      <w:r>
+        <w:br w:type="textWrapping"/>
+      </w:r>
+      <w:r>
+        <w:rPr>
+          <w:rStyle w:val="NormalTok"/>
+        </w:rPr>
+        <w:t xml:space="preserve">jan.p &lt;-</w:t>
+      </w:r>
+      <w:r>
+        <w:rPr>
+          <w:rStyle w:val="StringTok"/>
+        </w:rPr>
+        <w:t xml:space="preserve"> </w:t>
+      </w:r>
+      <w:r>
+        <w:rPr>
+          <w:rStyle w:val="KeywordTok"/>
+        </w:rPr>
+        <w:t xml:space="preserve">read_tsv</w:t>
+      </w:r>
+      <w:r>
+        <w:rPr>
+          <w:rStyle w:val="NormalTok"/>
+        </w:rPr>
+        <w:t xml:space="preserve">(</w:t>
+      </w:r>
+      <w:r>
+        <w:rPr>
+          <w:rStyle w:val="KeywordTok"/>
+        </w:rPr>
+        <w:t xml:space="preserve">here</w:t>
+      </w:r>
+      <w:r>
+        <w:rPr>
+          <w:rStyle w:val="NormalTok"/>
+        </w:rPr>
+        <w:t xml:space="preserve">(</w:t>
+      </w:r>
+      <w:r>
+        <w:rPr>
+          <w:rStyle w:val="StringTok"/>
+        </w:rPr>
+        <w:t xml:space="preserve">"class_data"</w:t>
+      </w:r>
+      <w:r>
+        <w:rPr>
+          <w:rStyle w:val="NormalTok"/>
+        </w:rPr>
+        <w:t xml:space="preserve">,</w:t>
+      </w:r>
+      <w:r>
+        <w:rPr>
+          <w:rStyle w:val="StringTok"/>
+        </w:rPr>
+        <w:t xml:space="preserve">"2017-01-06.txt"</w:t>
+      </w:r>
+      <w:r>
+        <w:rPr>
+          <w:rStyle w:val="NormalTok"/>
+        </w:rPr>
+        <w:t xml:space="preserve">))</w:t>
+      </w:r>
+      <w:r>
+        <w:br w:type="textWrapping"/>
+      </w:r>
+      <w:r>
+        <w:rPr>
+          <w:rStyle w:val="NormalTok"/>
+        </w:rPr>
+        <w:t xml:space="preserve">byBatch &lt;-</w:t>
+      </w:r>
+      <w:r>
+        <w:rPr>
+          <w:rStyle w:val="StringTok"/>
+        </w:rPr>
+        <w:t xml:space="preserve"> </w:t>
+      </w:r>
+      <w:r>
+        <w:rPr>
+          <w:rStyle w:val="NormalTok"/>
+        </w:rPr>
+        <w:t xml:space="preserve">jan.b[jan.b$batchName==</w:t>
+      </w:r>
+      <w:r>
+        <w:rPr>
+          <w:rStyle w:val="StringTok"/>
+        </w:rPr>
+        <w:t xml:space="preserve">"b802253"</w:t>
+      </w:r>
+      <w:r>
+        <w:rPr>
+          <w:rStyle w:val="NormalTok"/>
+        </w:rPr>
+        <w:t xml:space="preserve"> </w:t>
+      </w:r>
+      <w:r>
+        <w:rPr>
+          <w:rStyle w:val="NormalTok"/>
+        </w:rPr>
+        <w:t xml:space="preserve">|</w:t>
+      </w:r>
+      <w:r>
+        <w:rPr>
+          <w:rStyle w:val="StringTok"/>
+        </w:rPr>
+        <w:t xml:space="preserve"> </w:t>
+      </w:r>
+      <w:r>
+        <w:rPr>
+          <w:rStyle w:val="NormalTok"/>
+        </w:rPr>
+        <w:t xml:space="preserve">jan.b$batchName==</w:t>
+      </w:r>
+      <w:r>
+        <w:rPr>
+          <w:rStyle w:val="StringTok"/>
+        </w:rPr>
+        <w:t xml:space="preserve">"b252474"</w:t>
+      </w:r>
+      <w:r>
+        <w:rPr>
+          <w:rStyle w:val="NormalTok"/>
+        </w:rPr>
+        <w:t xml:space="preserve">,]</w:t>
+      </w:r>
+      <w:r>
+        <w:br w:type="textWrapping"/>
+      </w:r>
+      <w:r>
+        <w:rPr>
+          <w:rStyle w:val="NormalTok"/>
+        </w:rPr>
+        <w:t xml:space="preserve">bySample &lt;-</w:t>
+      </w:r>
+      <w:r>
+        <w:rPr>
+          <w:rStyle w:val="StringTok"/>
+        </w:rPr>
+        <w:t xml:space="preserve"> </w:t>
+      </w:r>
+      <w:r>
+        <w:rPr>
+          <w:rStyle w:val="NormalTok"/>
+        </w:rPr>
+        <w:t xml:space="preserve">jan.s[jan.s$batchName==</w:t>
+      </w:r>
+      <w:r>
+        <w:rPr>
+          <w:rStyle w:val="StringTok"/>
+        </w:rPr>
+        <w:t xml:space="preserve">"b802253"</w:t>
+      </w:r>
+      <w:r>
+        <w:rPr>
+          <w:rStyle w:val="NormalTok"/>
+        </w:rPr>
+        <w:t xml:space="preserve"> </w:t>
+      </w:r>
+      <w:r>
+        <w:rPr>
+          <w:rStyle w:val="NormalTok"/>
+        </w:rPr>
+        <w:t xml:space="preserve">|</w:t>
+      </w:r>
+      <w:r>
+        <w:rPr>
+          <w:rStyle w:val="StringTok"/>
+        </w:rPr>
+        <w:t xml:space="preserve"> </w:t>
+      </w:r>
+      <w:r>
+        <w:rPr>
+          <w:rStyle w:val="NormalTok"/>
+        </w:rPr>
+        <w:t xml:space="preserve">jan.s$batchName==</w:t>
+      </w:r>
+      <w:r>
+        <w:rPr>
+          <w:rStyle w:val="StringTok"/>
+        </w:rPr>
+        <w:t xml:space="preserve">"b252474"</w:t>
+      </w:r>
+      <w:r>
+        <w:rPr>
+          <w:rStyle w:val="NormalTok"/>
+        </w:rPr>
+        <w:t xml:space="preserve">,]</w:t>
+      </w:r>
+      <w:r>
+        <w:br w:type="textWrapping"/>
+      </w:r>
+      <w:r>
+        <w:rPr>
+          <w:rStyle w:val="NormalTok"/>
+        </w:rPr>
+        <w:t xml:space="preserve">byPeak &lt;-</w:t>
+      </w:r>
+      <w:r>
+        <w:rPr>
+          <w:rStyle w:val="StringTok"/>
+        </w:rPr>
+        <w:t xml:space="preserve"> </w:t>
+      </w:r>
+      <w:r>
+        <w:rPr>
+          <w:rStyle w:val="NormalTok"/>
+        </w:rPr>
+        <w:t xml:space="preserve">jan.p[jan.p$batchName==</w:t>
+      </w:r>
+      <w:r>
+        <w:rPr>
+          <w:rStyle w:val="StringTok"/>
+        </w:rPr>
+        <w:t xml:space="preserve">"b802253"</w:t>
+      </w:r>
+      <w:r>
+        <w:rPr>
+          <w:rStyle w:val="NormalTok"/>
+        </w:rPr>
+        <w:t xml:space="preserve"> </w:t>
+      </w:r>
+      <w:r>
+        <w:rPr>
+          <w:rStyle w:val="NormalTok"/>
+        </w:rPr>
+        <w:t xml:space="preserve">|</w:t>
+      </w:r>
+      <w:r>
+        <w:rPr>
+          <w:rStyle w:val="StringTok"/>
+        </w:rPr>
+        <w:t xml:space="preserve"> </w:t>
+      </w:r>
+      <w:r>
+        <w:rPr>
+          <w:rStyle w:val="NormalTok"/>
+        </w:rPr>
+        <w:t xml:space="preserve">jan.p$batchName==</w:t>
+      </w:r>
+      <w:r>
+        <w:rPr>
+          <w:rStyle w:val="StringTok"/>
+        </w:rPr>
+        <w:t xml:space="preserve">"b252474"</w:t>
+      </w:r>
+      <w:r>
+        <w:rPr>
+          <w:rStyle w:val="NormalTok"/>
+        </w:rPr>
+        <w:t xml:space="preserve">,]</w:t>
+      </w:r>
+    </w:p>
+    <w:p>
+      <w:pPr>
+        <w:pStyle w:val="FirstParagraph"/>
+      </w:pPr>
+      <w:r>
+        <w:t xml:space="preserve">Let’s first talk about two simple commands in</w:t>
+      </w:r>
+      <w:r>
+        <w:t xml:space="preserve"> </w:t>
+      </w:r>
+      <w:r>
+        <w:rPr>
+          <w:b/>
+        </w:rPr>
+        <w:t xml:space="preserve">R</w:t>
+      </w:r>
+      <w:r>
+        <w:t xml:space="preserve"> </w:t>
+      </w:r>
+      <w:r>
+        <w:t xml:space="preserve">which bind data, and the pitfalls of relying too heavily upon them.</w:t>
+      </w:r>
+    </w:p>
+    <w:p>
+      <w:pPr>
         <w:pStyle w:val="Heading1"/>
       </w:pPr>
       <w:bookmarkStart w:id="22" w:name="blending-data"/>
@@ -723,13 +730,25 @@
         <w:rPr>
           <w:rStyle w:val="KeywordTok"/>
         </w:rPr>
-        <w:t xml:space="preserve">file.path</w:t>
-      </w:r>
-      <w:r>
-        <w:rPr>
-          <w:rStyle w:val="NormalTok"/>
-        </w:rPr>
-        <w:t xml:space="preserve">(workingDir,</w:t>
+        <w:t xml:space="preserve">here</w:t>
+      </w:r>
+      <w:r>
+        <w:rPr>
+          <w:rStyle w:val="NormalTok"/>
+        </w:rPr>
+        <w:t xml:space="preserve">(</w:t>
+      </w:r>
+      <w:r>
+        <w:rPr>
+          <w:rStyle w:val="StringTok"/>
+        </w:rPr>
+        <w:t xml:space="preserve">"class_data"</w:t>
+      </w:r>
+      <w:r>
+        <w:rPr>
+          <w:rStyle w:val="NormalTok"/>
+        </w:rPr>
+        <w:t xml:space="preserve">,</w:t>
       </w:r>
       <w:r>
         <w:rPr>
@@ -1064,13 +1083,25 @@
         <w:rPr>
           <w:rStyle w:val="KeywordTok"/>
         </w:rPr>
-        <w:t xml:space="preserve">file.path</w:t>
-      </w:r>
-      <w:r>
-        <w:rPr>
-          <w:rStyle w:val="NormalTok"/>
-        </w:rPr>
-        <w:t xml:space="preserve">(workingDir,</w:t>
+        <w:t xml:space="preserve">here</w:t>
+      </w:r>
+      <w:r>
+        <w:rPr>
+          <w:rStyle w:val="NormalTok"/>
+        </w:rPr>
+        <w:t xml:space="preserve">(</w:t>
+      </w:r>
+      <w:r>
+        <w:rPr>
+          <w:rStyle w:val="StringTok"/>
+        </w:rPr>
+        <w:t xml:space="preserve">"class_data"</w:t>
+      </w:r>
+      <w:r>
+        <w:rPr>
+          <w:rStyle w:val="NormalTok"/>
+        </w:rPr>
+        <w:t xml:space="preserve">,</w:t>
       </w:r>
       <w:r>
         <w:rPr>
@@ -7959,7 +7990,7 @@
     </w:lvl>
   </w:abstractNum>
   <w:abstractNum w:abstractNumId="990">
-    <w:nsid w:val="c06895ea"/>
+    <w:nsid w:val="67c7e81c"/>
     <w:multiLevelType w:val="multilevel"/>
     <w:lvl w:ilvl="0">
       <w:numFmt w:val="bullet"/>
@@ -8040,7 +8071,7 @@
     </w:lvl>
   </w:abstractNum>
   <w:abstractNum w:abstractNumId="991">
-    <w:nsid w:val="f1ae91a6"/>
+    <w:nsid w:val="a07edae8"/>
     <w:multiLevelType w:val="multilevel"/>
     <w:lvl w:ilvl="0">
       <w:numFmt w:val="bullet"/>

</xml_diff>